<commit_message>
added a line on how to access admin page
</commit_message>
<xml_diff>
--- a/install_instruction.docx
+++ b/install_instruction.docx
@@ -866,6 +866,76 @@
             </a:graphic>
           </wp:inline>
         </w:drawing>
+      </w:r>
+    </w:p>
+    <w:p>
+      <w:pPr>
+        <w:ind w:left="360"/>
+        <w:rPr>
+          <w:lang w:val="en-US"/>
+        </w:rPr>
+      </w:pPr>
+      <w:r>
+        <w:rPr>
+          <w:lang w:val="en-US"/>
+        </w:rPr>
+        <w:t xml:space="preserve">Remark: The admin page is </w:t>
+      </w:r>
+      <w:hyperlink r:id="rId14" w:history="1">
+        <w:r>
+          <w:rPr>
+            <w:rStyle w:val="Hyperlink"/>
+            <w:lang w:val="en-US"/>
+          </w:rPr>
+          <w:t>http://localhost:3000/admin</w:t>
+        </w:r>
+      </w:hyperlink>
+    </w:p>
+    <w:p>
+      <w:pPr>
+        <w:ind w:left="360"/>
+        <w:rPr>
+          <w:lang w:val="en-US"/>
+        </w:rPr>
+      </w:pPr>
+      <w:r>
+        <w:rPr>
+          <w:lang w:val="en-US"/>
+        </w:rPr>
+        <w:t>Name: admin</w:t>
+      </w:r>
+      <w:r>
+        <w:rPr>
+          <w:lang w:val="en-US"/>
+        </w:rPr>
+        <w:br/>
+        <w:t>Password: admin</w:t>
+      </w:r>
+    </w:p>
+    <w:p>
+      <w:pPr>
+        <w:ind w:left="360"/>
+        <w:rPr>
+          <w:lang w:val="en-US"/>
+        </w:rPr>
+      </w:pPr>
+      <w:r>
+        <w:rPr>
+          <w:lang w:val="en-US"/>
+        </w:rPr>
+        <w:t xml:space="preserve">The page can not be accessed </w:t>
+      </w:r>
+      <w:r>
+        <w:rPr>
+          <w:lang w:val="en-US"/>
+        </w:rPr>
+        <w:t>by</w:t>
+      </w:r>
+      <w:r>
+        <w:rPr>
+          <w:lang w:val="en-US"/>
+        </w:rPr>
+        <w:t xml:space="preserve"> navigating Swapify directly</w:t>
       </w:r>
     </w:p>
     <w:sectPr>

</xml_diff>